<commit_message>
Update STL Visualizer for KneeBones3Dify doc.docx
</commit_message>
<xml_diff>
--- a/docs/STL Visualizer for KneeBones3Dify doc.docx
+++ b/docs/STL Visualizer for KneeBones3Dify doc.docx
@@ -8919,6 +8919,7 @@
       <w:pPr>
         <w:rPr>
           <w:rFonts w:eastAsiaTheme="minorEastAsia"/>
+          <w:lang w:val="it-IT"/>
         </w:rPr>
       </w:pPr>
     </w:p>
@@ -8926,94 +8927,117 @@
       <w:pPr>
         <w:rPr>
           <w:rFonts w:eastAsiaTheme="minorEastAsia"/>
-          <w:lang w:val="it-IT"/>
         </w:rPr>
       </w:pPr>
       <w:r>
         <w:rPr>
           <w:rFonts w:eastAsiaTheme="minorEastAsia"/>
-          <w:lang w:val="it-IT"/>
-        </w:rPr>
-        <w:t xml:space="preserve">*qui probabilmente va aggiunto il fatto dei bottoni che devono risultare essere premuti per un solo </w:t>
-      </w:r>
-      <w:proofErr w:type="gramStart"/>
+        </w:rPr>
+        <w:t xml:space="preserve">The first few lines of </w:t>
+      </w:r>
+      <w:proofErr w:type="gramStart"/>
+      <w:r>
+        <w:rPr>
+          <w:rFonts w:ascii="Courier New" w:eastAsiaTheme="minorEastAsia" w:hAnsi="Courier New" w:cs="Courier New"/>
+        </w:rPr>
+        <w:t>control(</w:t>
+      </w:r>
+      <w:proofErr w:type="gramEnd"/>
+      <w:r>
+        <w:rPr>
+          <w:rFonts w:ascii="Courier New" w:eastAsiaTheme="minorEastAsia" w:hAnsi="Courier New" w:cs="Courier New"/>
+        </w:rPr>
+        <w:t>)</w:t>
+      </w:r>
       <w:r>
         <w:rPr>
           <w:rFonts w:eastAsiaTheme="minorEastAsia"/>
-          <w:lang w:val="it-IT"/>
-        </w:rPr>
-        <w:t>istante.*</w:t>
-      </w:r>
-      <w:proofErr w:type="gramEnd"/>
-    </w:p>
-    <w:p>
-      <w:pPr>
+        </w:rPr>
+        <w:t xml:space="preserve"> define some of these local variables (from </w:t>
+      </w:r>
+      <w:proofErr w:type="spellStart"/>
+      <w:r>
+        <w:rPr>
+          <w:rFonts w:ascii="Courier New" w:eastAsia="Courier New" w:hAnsi="Courier New" w:cs="Courier New"/>
+        </w:rPr>
+        <w:t>localRotationAmount</w:t>
+      </w:r>
+      <w:proofErr w:type="spellEnd"/>
+      <w:r>
         <w:rPr>
           <w:rFonts w:eastAsiaTheme="minorEastAsia"/>
-          <w:lang w:val="it-IT"/>
-        </w:rPr>
-      </w:pPr>
-    </w:p>
-    <w:p>
-      <w:pPr>
+        </w:rPr>
+        <w:t xml:space="preserve"> to </w:t>
+      </w:r>
+      <w:proofErr w:type="spellStart"/>
+      <w:r>
+        <w:rPr>
+          <w:rFonts w:ascii="Courier New" w:eastAsia="Courier New" w:hAnsi="Courier New" w:cs="Courier New"/>
+        </w:rPr>
+        <w:t>rightTranslationDelta</w:t>
+      </w:r>
+      <w:proofErr w:type="spellEnd"/>
+      <w:r>
         <w:rPr>
           <w:rFonts w:eastAsiaTheme="minorEastAsia"/>
         </w:rPr>
-      </w:pPr>
+        <w:t xml:space="preserve">), then a </w:t>
+      </w:r>
+      <w:proofErr w:type="spellStart"/>
+      <w:r>
+        <w:rPr>
+          <w:rFonts w:ascii="Courier New" w:eastAsia="Courier New" w:hAnsi="Courier New" w:cs="Courier New"/>
+        </w:rPr>
+        <w:t>localRotationAxis</w:t>
+      </w:r>
+      <w:proofErr w:type="spellEnd"/>
       <w:r>
         <w:rPr>
           <w:rFonts w:eastAsiaTheme="minorEastAsia"/>
         </w:rPr>
-        <w:t xml:space="preserve">The first few lines of </w:t>
-      </w:r>
-      <w:proofErr w:type="gramStart"/>
-      <w:r>
-        <w:rPr>
-          <w:rFonts w:ascii="Courier New" w:eastAsiaTheme="minorEastAsia" w:hAnsi="Courier New" w:cs="Courier New"/>
-        </w:rPr>
-        <w:t>control(</w:t>
-      </w:r>
-      <w:proofErr w:type="gramEnd"/>
-      <w:r>
-        <w:rPr>
-          <w:rFonts w:ascii="Courier New" w:eastAsiaTheme="minorEastAsia" w:hAnsi="Courier New" w:cs="Courier New"/>
-        </w:rPr>
-        <w:t>)</w:t>
-      </w:r>
+        <w:t xml:space="preserve"> is defined. This is used as a parameter, along with </w:t>
+      </w:r>
+      <w:proofErr w:type="spellStart"/>
+      <w:r>
+        <w:rPr>
+          <w:rFonts w:ascii="Courier New" w:eastAsia="Courier New" w:hAnsi="Courier New" w:cs="Courier New"/>
+        </w:rPr>
+        <w:t>localRotationAmount</w:t>
+      </w:r>
+      <w:proofErr w:type="spellEnd"/>
       <w:r>
         <w:rPr>
           <w:rFonts w:eastAsiaTheme="minorEastAsia"/>
         </w:rPr>
-        <w:t xml:space="preserve"> define some of these local variables (from </w:t>
-      </w:r>
-      <w:proofErr w:type="spellStart"/>
-      <w:r>
-        <w:rPr>
-          <w:rFonts w:ascii="Courier New" w:eastAsia="Courier New" w:hAnsi="Courier New" w:cs="Courier New"/>
-        </w:rPr>
-        <w:t>localRotationAmount</w:t>
-      </w:r>
-      <w:proofErr w:type="spellEnd"/>
+        <w:t xml:space="preserve">, for the calculation of the </w:t>
+      </w:r>
+      <w:proofErr w:type="spellStart"/>
+      <w:r>
+        <w:rPr>
+          <w:rStyle w:val="codiceChar"/>
+        </w:rPr>
+        <w:t>trackpadRotationMatrix</w:t>
+      </w:r>
+      <w:proofErr w:type="spellEnd"/>
+      <w:r>
+        <w:rPr>
+          <w:rFonts w:ascii="Courier New" w:eastAsia="Courier New" w:hAnsi="Courier New" w:cs="Courier New"/>
+        </w:rPr>
+        <w:t xml:space="preserve"> </w:t>
+      </w:r>
       <w:r>
         <w:rPr>
           <w:rFonts w:eastAsiaTheme="minorEastAsia"/>
         </w:rPr>
-        <w:t xml:space="preserve"> to </w:t>
-      </w:r>
-      <w:proofErr w:type="spellStart"/>
-      <w:r>
-        <w:rPr>
-          <w:rFonts w:ascii="Courier New" w:eastAsia="Courier New" w:hAnsi="Courier New" w:cs="Courier New"/>
-        </w:rPr>
-        <w:t>rightTranslationDelta</w:t>
-      </w:r>
-      <w:proofErr w:type="spellEnd"/>
-      <w:r>
+        <w:t xml:space="preserve">that stores how much the bone should move if the user has touched (without pressing) the trackpad. </w:t>
+      </w:r>
+    </w:p>
+    <w:p>
+      <w:pPr>
         <w:rPr>
           <w:rFonts w:eastAsiaTheme="minorEastAsia"/>
         </w:rPr>
-        <w:t xml:space="preserve">), then a </w:t>
-      </w:r>
+      </w:pPr>
       <w:proofErr w:type="spellStart"/>
       <w:r>
         <w:rPr>
@@ -9024,277 +9048,222 @@
       <w:proofErr w:type="spellEnd"/>
       <w:r>
         <w:rPr>
+          <w:rFonts w:ascii="Courier New" w:eastAsia="Courier New" w:hAnsi="Courier New" w:cs="Courier New"/>
+        </w:rPr>
+        <w:t xml:space="preserve"> </w:t>
+      </w:r>
+      <w:r>
+        <w:rPr>
           <w:rFonts w:eastAsiaTheme="minorEastAsia"/>
         </w:rPr>
-        <w:t xml:space="preserve"> is defined. This is used as a parameter, along with </w:t>
-      </w:r>
-      <w:proofErr w:type="spellStart"/>
-      <w:r>
-        <w:rPr>
-          <w:rFonts w:ascii="Courier New" w:eastAsia="Courier New" w:hAnsi="Courier New" w:cs="Courier New"/>
-        </w:rPr>
-        <w:t>localRotationAmount</w:t>
-      </w:r>
-      <w:proofErr w:type="spellEnd"/>
+        <w:t xml:space="preserve">is a vector representation of the Y axis if the trackpad on the left controller is </w:t>
+      </w:r>
+      <w:proofErr w:type="gramStart"/>
       <w:r>
         <w:rPr>
           <w:rFonts w:eastAsiaTheme="minorEastAsia"/>
         </w:rPr>
-        <w:t xml:space="preserve">, for the calculation of the </w:t>
-      </w:r>
-      <w:proofErr w:type="spellStart"/>
+        <w:t>touched, and</w:t>
+      </w:r>
+      <w:proofErr w:type="gramEnd"/>
+      <w:r>
+        <w:rPr>
+          <w:rFonts w:eastAsiaTheme="minorEastAsia"/>
+        </w:rPr>
+        <w:t xml:space="preserve"> gets changed to a representation of the Z axis if the trackpad on the left controller is touched.</w:t>
+      </w:r>
+    </w:p>
+    <w:p>
+      <w:r>
+        <w:t xml:space="preserve">We then have </w:t>
+      </w:r>
       <w:r>
         <w:rPr>
           <w:rStyle w:val="codiceChar"/>
         </w:rPr>
-        <w:t>trackpadRotationMatrix</w:t>
-      </w:r>
-      <w:proofErr w:type="spellEnd"/>
-      <w:r>
-        <w:rPr>
-          <w:rFonts w:ascii="Courier New" w:eastAsia="Courier New" w:hAnsi="Courier New" w:cs="Courier New"/>
+        <w:t>modified</w:t>
+      </w:r>
+      <w:r>
+        <w:t xml:space="preserve">, which is a flag that if left unset is used to reset two values related to calculation of movement values for trackpad rotation, </w:t>
+      </w:r>
+      <w:proofErr w:type="spellStart"/>
+      <w:proofErr w:type="gramStart"/>
+      <w:r>
+        <w:rPr>
+          <w:rStyle w:val="codiceChar"/>
+        </w:rPr>
+        <w:t>self.last</w:t>
+      </w:r>
+      <w:proofErr w:type="gramEnd"/>
+      <w:r>
+        <w:rPr>
+          <w:rStyle w:val="codiceChar"/>
+        </w:rPr>
+        <w:t>_left_angle</w:t>
+      </w:r>
+      <w:proofErr w:type="spellEnd"/>
+      <w:r>
+        <w:rPr>
+          <w:rStyle w:val="codiceChar"/>
         </w:rPr>
         <w:t xml:space="preserve"> </w:t>
       </w:r>
       <w:r>
-        <w:rPr>
-          <w:rFonts w:eastAsiaTheme="minorEastAsia"/>
-        </w:rPr>
-        <w:t xml:space="preserve">that stores how much the bone should move if the user has touched (without pressing) the trackpad. </w:t>
-      </w:r>
-    </w:p>
-    <w:p>
-      <w:pPr>
-        <w:rPr>
-          <w:rFonts w:eastAsiaTheme="minorEastAsia"/>
-        </w:rPr>
-      </w:pPr>
-      <w:proofErr w:type="spellStart"/>
-      <w:r>
-        <w:rPr>
-          <w:rFonts w:ascii="Courier New" w:eastAsia="Courier New" w:hAnsi="Courier New" w:cs="Courier New"/>
-        </w:rPr>
-        <w:t>localRotationAxis</w:t>
-      </w:r>
-      <w:proofErr w:type="spellEnd"/>
-      <w:r>
-        <w:rPr>
-          <w:rFonts w:ascii="Courier New" w:eastAsia="Courier New" w:hAnsi="Courier New" w:cs="Courier New"/>
+        <w:t xml:space="preserve">and </w:t>
+      </w:r>
+      <w:proofErr w:type="spellStart"/>
+      <w:r>
+        <w:rPr>
+          <w:rStyle w:val="codiceChar"/>
+        </w:rPr>
+        <w:t>self.last_right_angle</w:t>
+      </w:r>
+      <w:proofErr w:type="spellEnd"/>
+      <w:r>
+        <w:t xml:space="preserve">. (The function that these values have will be explained a bit more in depth once we go </w:t>
+      </w:r>
+      <w:proofErr w:type="gramStart"/>
+      <w:r>
+        <w:t>into  the</w:t>
+      </w:r>
+      <w:proofErr w:type="gramEnd"/>
+      <w:r>
+        <w:t xml:space="preserve"> code that converts controller inputs into movement values)</w:t>
+      </w:r>
+    </w:p>
+    <w:p>
+      <w:r>
+        <w:t>Once these variables are defined, there is a check for the right and left controller, and then we get into the input checking code.</w:t>
+      </w:r>
+    </w:p>
+    <w:p>
+      <w:r>
+        <w:t>Most of this is the same for both controllers. Differences will be noted when present.</w:t>
+      </w:r>
+    </w:p>
+    <w:p>
+      <w:r>
+        <w:t xml:space="preserve">Once we enter the input checking code for one controller, the controller state at that </w:t>
+      </w:r>
+      <w:proofErr w:type="gramStart"/>
+      <w:r>
+        <w:t>instant  is</w:t>
+      </w:r>
+      <w:proofErr w:type="gramEnd"/>
+      <w:r>
+        <w:t xml:space="preserve"> converted into a Python dictionary using </w:t>
+      </w:r>
+      <w:proofErr w:type="spellStart"/>
+      <w:r>
+        <w:rPr>
+          <w:rStyle w:val="codiceChar"/>
+        </w:rPr>
+        <w:t>from_controller_state_to_dict</w:t>
+      </w:r>
+      <w:proofErr w:type="spellEnd"/>
+      <w:r>
+        <w:rPr>
+          <w:rStyle w:val="codiceChar"/>
+        </w:rPr>
+        <w:t>()</w:t>
+      </w:r>
+      <w:r>
+        <w:t>.</w:t>
+      </w:r>
+    </w:p>
+    <w:p>
+      <w:r>
+        <w:t>This makes input checking very easy and quick.</w:t>
+      </w:r>
+    </w:p>
+    <w:p>
+      <w:r>
+        <w:t xml:space="preserve">The first thing that is checked is whether the menu button was just pressed this instant. If it was, we pause or </w:t>
+      </w:r>
+      <w:proofErr w:type="spellStart"/>
+      <w:r>
+        <w:t>unpause</w:t>
+      </w:r>
+      <w:proofErr w:type="spellEnd"/>
+      <w:r>
+        <w:t xml:space="preserve"> movement for the bone, depending on whether it already was or not.</w:t>
+      </w:r>
+    </w:p>
+    <w:p>
+      <w:r>
+        <w:t xml:space="preserve">Also, </w:t>
+      </w:r>
+      <w:proofErr w:type="gramStart"/>
+      <w:r>
+        <w:t>in order to</w:t>
+      </w:r>
+      <w:proofErr w:type="gramEnd"/>
+      <w:r>
+        <w:t xml:space="preserve"> not have the bone collide with the menu when it is visible, in this same instant it is also moved, or moved back if we have </w:t>
+      </w:r>
+      <w:proofErr w:type="spellStart"/>
+      <w:r>
+        <w:t>unpaused</w:t>
+      </w:r>
+      <w:proofErr w:type="spellEnd"/>
+      <w:r>
+        <w:t>.</w:t>
+      </w:r>
+    </w:p>
+    <w:p>
+      <w:r>
+        <w:t>All of this only applies if the user has pressed the pause button in this instant, because then a flag is set so that all of this is not done if the pause button was already pressed and has yet to be released. The flag is then unset when the menu button is released.</w:t>
+      </w:r>
+    </w:p>
+    <w:p>
+      <w:r>
+        <w:t>The code then checks for a trackpad press, which, if found, translates the bone on the X plane and the Z plane.</w:t>
+      </w:r>
+    </w:p>
+    <w:p>
+      <w:r>
+        <w:t xml:space="preserve">If the user hasn’t pressed the trackpad but only touched it we enter the code for trackpad rotation, where </w:t>
+      </w:r>
+      <w:proofErr w:type="spellStart"/>
+      <w:proofErr w:type="gramStart"/>
+      <w:r>
+        <w:rPr>
+          <w:rStyle w:val="codiceChar"/>
+        </w:rPr>
+        <w:t>self.last</w:t>
+      </w:r>
+      <w:proofErr w:type="gramEnd"/>
+      <w:r>
+        <w:rPr>
+          <w:rStyle w:val="codiceChar"/>
+        </w:rPr>
+        <w:t>_left_angle</w:t>
+      </w:r>
+      <w:proofErr w:type="spellEnd"/>
+      <w:r>
+        <w:rPr>
+          <w:rStyle w:val="codiceChar"/>
         </w:rPr>
         <w:t xml:space="preserve"> </w:t>
       </w:r>
       <w:r>
-        <w:rPr>
-          <w:rFonts w:eastAsiaTheme="minorEastAsia"/>
-        </w:rPr>
-        <w:t xml:space="preserve">is a vector representation of the Y axis if the trackpad on the left controller is </w:t>
-      </w:r>
-      <w:proofErr w:type="gramStart"/>
-      <w:r>
-        <w:rPr>
-          <w:rFonts w:eastAsiaTheme="minorEastAsia"/>
-        </w:rPr>
-        <w:t>touched, and</w:t>
-      </w:r>
-      <w:proofErr w:type="gramEnd"/>
-      <w:r>
-        <w:rPr>
-          <w:rFonts w:eastAsiaTheme="minorEastAsia"/>
-        </w:rPr>
-        <w:t xml:space="preserve"> gets changed to a representation of the Z axis if the trackpad on the left controller is touched.</w:t>
-      </w:r>
-    </w:p>
-    <w:p>
-      <w:r>
-        <w:t xml:space="preserve">We then have </w:t>
-      </w:r>
+        <w:t xml:space="preserve">and </w:t>
+      </w:r>
+      <w:proofErr w:type="spellStart"/>
       <w:r>
         <w:rPr>
           <w:rStyle w:val="codiceChar"/>
         </w:rPr>
-        <w:t>modified</w:t>
-      </w:r>
-      <w:r>
-        <w:t xml:space="preserve">, which is a flag that if left unset is used to reset two values related to calculation of movement values for trackpad rotation, </w:t>
-      </w:r>
-      <w:proofErr w:type="spellStart"/>
-      <w:proofErr w:type="gramStart"/>
-      <w:r>
-        <w:rPr>
-          <w:rStyle w:val="codiceChar"/>
-        </w:rPr>
-        <w:t>self.last</w:t>
-      </w:r>
-      <w:proofErr w:type="gramEnd"/>
-      <w:r>
-        <w:rPr>
-          <w:rStyle w:val="codiceChar"/>
-        </w:rPr>
-        <w:t>_left_angle</w:t>
-      </w:r>
-      <w:proofErr w:type="spellEnd"/>
-      <w:r>
-        <w:rPr>
-          <w:rStyle w:val="codiceChar"/>
-        </w:rPr>
-        <w:t xml:space="preserve"> </w:t>
-      </w:r>
-      <w:r>
-        <w:t xml:space="preserve">and </w:t>
-      </w:r>
-      <w:proofErr w:type="spellStart"/>
-      <w:r>
-        <w:rPr>
-          <w:rStyle w:val="codiceChar"/>
-        </w:rPr>
         <w:t>self.last_right_angle</w:t>
       </w:r>
       <w:proofErr w:type="spellEnd"/>
       <w:r>
-        <w:t xml:space="preserve">. (The function that these values have will be explained a bit more in depth once we go </w:t>
-      </w:r>
-      <w:proofErr w:type="gramStart"/>
-      <w:r>
-        <w:t>into  the</w:t>
-      </w:r>
-      <w:proofErr w:type="gramEnd"/>
-      <w:r>
-        <w:t xml:space="preserve"> code that converts controller inputs into movement values)</w:t>
-      </w:r>
-    </w:p>
-    <w:p>
-      <w:r>
-        <w:t>Once these variables are defined, there is a check for the right and left controller, and then we get into the input checking code.</w:t>
-      </w:r>
-    </w:p>
-    <w:p>
-      <w:r>
-        <w:t>Most of this is the same for both controllers. Differences will be noted when present.</w:t>
-      </w:r>
-    </w:p>
-    <w:p>
-      <w:r>
-        <w:t xml:space="preserve">Once we enter the input checking code for one controller, the controller state at that </w:t>
-      </w:r>
-      <w:proofErr w:type="gramStart"/>
-      <w:r>
-        <w:t>instant  is</w:t>
-      </w:r>
-      <w:proofErr w:type="gramEnd"/>
-      <w:r>
-        <w:t xml:space="preserve"> converted into a Python dictionary using </w:t>
-      </w:r>
-      <w:proofErr w:type="spellStart"/>
-      <w:r>
-        <w:rPr>
-          <w:rStyle w:val="codiceChar"/>
-        </w:rPr>
-        <w:t>from_controller_state_to_dict</w:t>
-      </w:r>
-      <w:proofErr w:type="spellEnd"/>
-      <w:r>
-        <w:rPr>
-          <w:rStyle w:val="codiceChar"/>
-        </w:rPr>
-        <w:t>()</w:t>
-      </w:r>
-      <w:r>
-        <w:t>.</w:t>
-      </w:r>
-    </w:p>
-    <w:p>
-      <w:r>
-        <w:t>This makes input checking very easy and quick.</w:t>
-      </w:r>
-    </w:p>
-    <w:p>
-      <w:r>
-        <w:t xml:space="preserve">The first thing that is checked is whether the menu button was just pressed this instant. If it was, we pause or </w:t>
-      </w:r>
-      <w:proofErr w:type="spellStart"/>
-      <w:r>
-        <w:t>unpause</w:t>
-      </w:r>
-      <w:proofErr w:type="spellEnd"/>
-      <w:r>
-        <w:t xml:space="preserve"> movement for the bone, depending on whether it already was or not.</w:t>
-      </w:r>
-    </w:p>
-    <w:p>
-      <w:r>
-        <w:t xml:space="preserve">Also, </w:t>
-      </w:r>
-      <w:proofErr w:type="gramStart"/>
-      <w:r>
-        <w:t>in order to</w:t>
-      </w:r>
-      <w:proofErr w:type="gramEnd"/>
-      <w:r>
-        <w:t xml:space="preserve"> not have the bone collide with the menu when it is visible, in this same instant it is also moved, or moved back if we have </w:t>
-      </w:r>
-      <w:proofErr w:type="spellStart"/>
-      <w:r>
-        <w:t>unpaused</w:t>
-      </w:r>
-      <w:proofErr w:type="spellEnd"/>
-      <w:r>
-        <w:t>.</w:t>
-      </w:r>
-    </w:p>
-    <w:p>
-      <w:r>
-        <w:t>All of this only applies if the user has pressed the pause button in this instant, because then a flag is set so that all of this is not done if the pause button was already pressed and has yet to be released. The flag is then unset when the menu button is released.</w:t>
+        <w:t xml:space="preserve"> play their role.</w:t>
       </w:r>
     </w:p>
     <w:p>
       <w:r>
         <w:lastRenderedPageBreak/>
-        <w:t>The code then checks for a trackpad press, which, if found, translates the bone on the X plane and the Z plane.</w:t>
-      </w:r>
-    </w:p>
-    <w:p>
-      <w:r>
-        <w:t xml:space="preserve">If the user hasn’t pressed the trackpad but only touched it we enter the code for trackpad rotation, where </w:t>
-      </w:r>
-      <w:proofErr w:type="spellStart"/>
-      <w:proofErr w:type="gramStart"/>
-      <w:r>
-        <w:rPr>
-          <w:rStyle w:val="codiceChar"/>
-        </w:rPr>
-        <w:t>self.last</w:t>
-      </w:r>
-      <w:proofErr w:type="gramEnd"/>
-      <w:r>
-        <w:rPr>
-          <w:rStyle w:val="codiceChar"/>
-        </w:rPr>
-        <w:t>_left_angle</w:t>
-      </w:r>
-      <w:proofErr w:type="spellEnd"/>
-      <w:r>
-        <w:rPr>
-          <w:rStyle w:val="codiceChar"/>
-        </w:rPr>
-        <w:t xml:space="preserve"> </w:t>
-      </w:r>
-      <w:r>
-        <w:t xml:space="preserve">and </w:t>
-      </w:r>
-      <w:proofErr w:type="spellStart"/>
-      <w:r>
-        <w:rPr>
-          <w:rStyle w:val="codiceChar"/>
-        </w:rPr>
-        <w:t>self.last_right_angle</w:t>
-      </w:r>
-      <w:proofErr w:type="spellEnd"/>
-      <w:r>
-        <w:t xml:space="preserve"> play their role.</w:t>
-      </w:r>
-    </w:p>
-    <w:p>
-      <w:r>
         <w:t xml:space="preserve">Those two values essentially do this: if they we set to 0, they get set to the last angle that is calculated from </w:t>
       </w:r>
       <w:proofErr w:type="spellStart"/>
@@ -9494,26 +9463,42 @@
         <w:rPr>
           <w:rStyle w:val="codiceChar"/>
         </w:rPr>
-        <w:t>self.</w:t>
-      </w:r>
+        <w:t>self.right_isdragging</w:t>
+      </w:r>
+      <w:proofErr w:type="spellEnd"/>
+      <w:r>
+        <w:t>)</w:t>
+      </w:r>
+      <w:r>
+        <w:t>, we save a the current position</w:t>
+      </w:r>
+      <w:r>
+        <w:t xml:space="preserve"> (</w:t>
+      </w:r>
+      <w:proofErr w:type="spellStart"/>
       <w:r>
         <w:rPr>
           <w:rStyle w:val="codiceChar"/>
         </w:rPr>
-        <w:t>right</w:t>
-      </w:r>
+        <w:t>self.last_left_pos</w:t>
+      </w:r>
+      <w:proofErr w:type="spellEnd"/>
+      <w:r>
+        <w:t xml:space="preserve"> or </w:t>
+      </w:r>
+      <w:proofErr w:type="spellStart"/>
       <w:r>
         <w:rPr>
           <w:rStyle w:val="codiceChar"/>
         </w:rPr>
-        <w:t>_isdragging</w:t>
+        <w:t>self.last_right_pos</w:t>
       </w:r>
       <w:proofErr w:type="spellEnd"/>
       <w:r>
         <w:t>)</w:t>
       </w:r>
       <w:r>
-        <w:t>, we save a the current position</w:t>
+        <w:t xml:space="preserve"> and inverse of the rotation  matrix for the controller</w:t>
       </w:r>
       <w:r>
         <w:t xml:space="preserve"> (</w:t>
@@ -9523,328 +9508,435 @@
         <w:rPr>
           <w:rStyle w:val="codiceChar"/>
         </w:rPr>
-        <w:t>self.last_left_pos</w:t>
-      </w:r>
-      <w:proofErr w:type="spellEnd"/>
-      <w:r>
-        <w:t xml:space="preserve"> or </w:t>
-      </w:r>
-      <w:proofErr w:type="spellStart"/>
+        <w:t>self.controllerRotationMatrix_reset</w:t>
+      </w:r>
+      <w:proofErr w:type="spellEnd"/>
+      <w:r>
+        <w:t>)</w:t>
+      </w:r>
+      <w:r>
+        <w:t xml:space="preserve">. </w:t>
+      </w:r>
+    </w:p>
+    <w:p>
+      <w:r>
+        <w:t>If we have already been draggin</w:t>
+      </w:r>
+      <w:r>
+        <w:t>g</w:t>
+      </w:r>
+      <w:r>
+        <w:t xml:space="preserve"> for at least an instant</w:t>
+      </w:r>
+      <w:r>
+        <w:t>, the current controller rotation matrix</w:t>
+      </w:r>
+      <w:r>
+        <w:t xml:space="preserve"> </w:t>
+      </w:r>
+      <w:r>
+        <w:t>(</w:t>
+      </w:r>
+      <w:proofErr w:type="spellStart"/>
+      <w:proofErr w:type="gramStart"/>
       <w:r>
         <w:rPr>
           <w:rStyle w:val="codiceChar"/>
         </w:rPr>
-        <w:t>self.last_</w:t>
-      </w:r>
+        <w:t>self.controllerRotationMatrix</w:t>
+      </w:r>
+      <w:proofErr w:type="spellEnd"/>
+      <w:proofErr w:type="gramEnd"/>
+      <w:r>
+        <w:t>)</w:t>
+      </w:r>
+      <w:r>
+        <w:t xml:space="preserve">, </w:t>
+      </w:r>
+      <w:r>
+        <w:t xml:space="preserve">is </w:t>
+      </w:r>
+      <w:r>
+        <w:t>multipl</w:t>
+      </w:r>
+      <w:r>
+        <w:t>ied</w:t>
+      </w:r>
+      <w:r>
+        <w:t xml:space="preserve"> it </w:t>
+      </w:r>
+      <w:r>
+        <w:t>for</w:t>
+      </w:r>
+      <w:r>
+        <w:t xml:space="preserve"> the matrix that we had saved before</w:t>
+      </w:r>
+      <w:r>
+        <w:t>.</w:t>
+      </w:r>
+    </w:p>
+    <w:p>
+      <w:r>
+        <w:t xml:space="preserve">Then, </w:t>
+      </w:r>
+      <w:r>
+        <w:t>another matrix (</w:t>
+      </w:r>
+      <w:proofErr w:type="spellStart"/>
+      <w:proofErr w:type="gramStart"/>
       <w:r>
         <w:rPr>
           <w:rStyle w:val="codiceChar"/>
         </w:rPr>
-        <w:t>right</w:t>
-      </w:r>
+        <w:t>self.controllerRotationMatrix</w:t>
+      </w:r>
+      <w:proofErr w:type="gramEnd"/>
       <w:r>
         <w:rPr>
           <w:rStyle w:val="codiceChar"/>
         </w:rPr>
-        <w:t>_pos</w:t>
-      </w:r>
-      <w:proofErr w:type="spellEnd"/>
-      <w:r>
+        <w:t>_st</w:t>
+      </w:r>
+      <w:r>
+        <w:rPr>
+          <w:rStyle w:val="codiceChar"/>
+        </w:rPr>
+        <w:t>atic</w:t>
+      </w:r>
+      <w:proofErr w:type="spellEnd"/>
+      <w:r>
+        <w:t xml:space="preserve"> , </w:t>
+      </w:r>
+      <w:r>
+        <w:t xml:space="preserve">whose function we will explain shortly) </w:t>
+      </w:r>
+      <w:r>
+        <w:t xml:space="preserve">is multiplied </w:t>
+      </w:r>
+      <w:r>
+        <w:t xml:space="preserve">for the </w:t>
+      </w:r>
+      <w:r>
+        <w:t>result</w:t>
+      </w:r>
+      <w:r>
+        <w:t xml:space="preserve"> .</w:t>
+      </w:r>
+    </w:p>
+    <w:p>
+      <w:r>
+        <w:t>Besides rotation we also obtain a delta for translation, by comparing the current</w:t>
+      </w:r>
+      <w:r>
+        <w:t xml:space="preserve"> controller</w:t>
+      </w:r>
+      <w:r>
+        <w:t xml:space="preserve"> position, and the last </w:t>
+      </w:r>
+      <w:r>
+        <w:t xml:space="preserve">saved </w:t>
+      </w:r>
+      <w:r>
+        <w:t>one</w:t>
+      </w:r>
+      <w:r>
+        <w:t>.</w:t>
+      </w:r>
+    </w:p>
+    <w:p>
+      <w:pPr>
+        <w:rPr>
+          <w:rStyle w:val="codiceChar"/>
+        </w:rPr>
+      </w:pPr>
+      <w:r>
+        <w:t xml:space="preserve">Once we are done dragging, </w:t>
+      </w:r>
+      <w:r>
+        <w:t>the flag relative to our controller’s dragging state is unset</w:t>
+      </w:r>
+      <w:r>
+        <w:t>, unlock</w:t>
+      </w:r>
+      <w:r>
+        <w:t>ing</w:t>
+      </w:r>
+      <w:r>
+        <w:t xml:space="preserve"> the drag function for both controllers,</w:t>
+      </w:r>
+      <w:r>
+        <w:t xml:space="preserve"> </w:t>
+      </w:r>
+      <w:r>
+        <w:t>and the current controller rotation</w:t>
+      </w:r>
+      <w:r>
+        <w:t xml:space="preserve"> is saved</w:t>
+      </w:r>
+      <w:r>
+        <w:t xml:space="preserve"> into </w:t>
+      </w:r>
+      <w:proofErr w:type="spellStart"/>
+      <w:proofErr w:type="gramStart"/>
+      <w:r>
+        <w:rPr>
+          <w:rStyle w:val="codiceChar"/>
+        </w:rPr>
+        <w:t>self.controllerRotationMatrix</w:t>
+      </w:r>
+      <w:proofErr w:type="gramEnd"/>
+      <w:r>
+        <w:rPr>
+          <w:rStyle w:val="codiceChar"/>
+        </w:rPr>
+        <w:t>_st</w:t>
+      </w:r>
+      <w:r>
+        <w:rPr>
+          <w:rStyle w:val="codiceChar"/>
+        </w:rPr>
+        <w:t>atic</w:t>
+      </w:r>
+      <w:proofErr w:type="spellEnd"/>
+      <w:r>
+        <w:t>.</w:t>
+      </w:r>
+    </w:p>
+    <w:p>
+      <w:r>
+        <w:t xml:space="preserve">So, </w:t>
+      </w:r>
+      <w:r>
+        <w:t>this whole section essentially functions like this.</w:t>
+      </w:r>
+    </w:p>
+    <w:p>
+      <w:r>
+        <w:t xml:space="preserve">By saving an inverse of the rotation </w:t>
+      </w:r>
+      <w:r>
+        <w:t xml:space="preserve">of </w:t>
+      </w:r>
+      <w:r>
+        <w:t>the controller and then multiplying it by the current rotations after that we have the differential in rotation between the two.</w:t>
+      </w:r>
+    </w:p>
+    <w:p>
+      <w:proofErr w:type="spellStart"/>
+      <w:r>
+        <w:rPr>
+          <w:rStyle w:val="codiceChar"/>
+        </w:rPr>
+        <w:t>self.controllerRotationMatrix_st</w:t>
+      </w:r>
+      <w:r>
+        <w:rPr>
+          <w:rStyle w:val="codiceChar"/>
+        </w:rPr>
+        <w:t>atic</w:t>
+      </w:r>
+      <w:proofErr w:type="spellEnd"/>
+      <w:r>
+        <w:t xml:space="preserve"> stays the same until the current drag action is finished, so that, while we are dragging, we assure that the bone is rotated only by the amount that it was before dragging plus the differential that we multiply this matrix for, since the static matrix stays the same until the drag is done, </w:t>
+      </w:r>
+      <w:r>
+        <w:t xml:space="preserve">and </w:t>
+      </w:r>
+      <w:r>
+        <w:t xml:space="preserve"> </w:t>
+      </w:r>
+      <w:r>
+        <w:t xml:space="preserve">the result of the operation </w:t>
+      </w:r>
+      <w:r>
+        <w:t xml:space="preserve">that will be used in the final calculations of the general rotation matrix </w:t>
+      </w:r>
+      <w:r>
+        <w:t xml:space="preserve">is saved into </w:t>
+      </w:r>
+      <w:proofErr w:type="spellStart"/>
+      <w:r>
+        <w:rPr>
+          <w:rStyle w:val="codiceChar"/>
+        </w:rPr>
+        <w:t>self.controllerRotationMatrix</w:t>
+      </w:r>
+      <w:proofErr w:type="spellEnd"/>
+      <w:r>
+        <w:t>.</w:t>
+      </w:r>
+    </w:p>
+    <w:p/>
+    <w:p>
+      <w:r>
+        <w:lastRenderedPageBreak/>
+        <w:t>Once the input checking is done for both controllers, the final steps of this code are:</w:t>
+      </w:r>
+    </w:p>
+    <w:p>
+      <w:pPr>
+        <w:pStyle w:val="Paragrafoelenco"/>
+        <w:numPr>
+          <w:ilvl w:val="0"/>
+          <w:numId w:val="3"/>
+        </w:numPr>
+      </w:pPr>
+      <w:r>
+        <w:t xml:space="preserve">Getting the </w:t>
+      </w:r>
+      <w:proofErr w:type="spellStart"/>
+      <w:r>
+        <w:rPr>
+          <w:rStyle w:val="codiceChar"/>
+        </w:rPr>
+        <w:t>localTranslationDelta</w:t>
+      </w:r>
+      <w:proofErr w:type="spellEnd"/>
+      <w:r>
+        <w:t xml:space="preserve"> for this instant by adding the two deltas from the controllers and then adding it to the </w:t>
+      </w:r>
+      <w:proofErr w:type="spellStart"/>
+      <w:proofErr w:type="gramStart"/>
+      <w:r>
+        <w:rPr>
+          <w:rStyle w:val="codiceChar"/>
+        </w:rPr>
+        <w:t>self.translationDelta</w:t>
+      </w:r>
+      <w:proofErr w:type="spellEnd"/>
+      <w:proofErr w:type="gramEnd"/>
+      <w:r>
+        <w:t xml:space="preserve"> that was already stored</w:t>
+      </w:r>
+    </w:p>
+    <w:p>
+      <w:pPr>
+        <w:pStyle w:val="Paragrafoelenco"/>
+        <w:numPr>
+          <w:ilvl w:val="0"/>
+          <w:numId w:val="3"/>
+        </w:numPr>
+      </w:pPr>
+      <w:r>
+        <w:t xml:space="preserve">Multiplying </w:t>
+      </w:r>
+      <w:proofErr w:type="spellStart"/>
+      <w:proofErr w:type="gramStart"/>
+      <w:r>
+        <w:rPr>
+          <w:rStyle w:val="codiceChar"/>
+        </w:rPr>
+        <w:t>self.controllerRotationMatrix</w:t>
+      </w:r>
+      <w:proofErr w:type="spellEnd"/>
+      <w:proofErr w:type="gramEnd"/>
+      <w:r>
+        <w:t xml:space="preserve"> and </w:t>
+      </w:r>
+      <w:proofErr w:type="spellStart"/>
+      <w:r>
+        <w:rPr>
+          <w:rStyle w:val="codiceChar"/>
+        </w:rPr>
+        <w:t>self.trackpadRotationMatrix</w:t>
+      </w:r>
+      <w:proofErr w:type="spellEnd"/>
+      <w:r>
+        <w:t xml:space="preserve"> to get the final </w:t>
+      </w:r>
+      <w:proofErr w:type="spellStart"/>
+      <w:r>
+        <w:rPr>
+          <w:rStyle w:val="codiceChar"/>
+        </w:rPr>
+        <w:t>self.rotationMatrix</w:t>
+      </w:r>
+      <w:proofErr w:type="spellEnd"/>
+      <w:r>
+        <w:t xml:space="preserve"> that is stored  in the class.</w:t>
+      </w:r>
+    </w:p>
+    <w:p>
+      <w:pPr>
+        <w:pStyle w:val="Paragrafoelenco"/>
+        <w:numPr>
+          <w:ilvl w:val="0"/>
+          <w:numId w:val="3"/>
+        </w:numPr>
+      </w:pPr>
+      <w:r>
+        <w:t xml:space="preserve">Passing the class members </w:t>
+      </w:r>
+      <w:proofErr w:type="spellStart"/>
+      <w:proofErr w:type="gramStart"/>
+      <w:r>
+        <w:rPr>
+          <w:rStyle w:val="codiceChar"/>
+        </w:rPr>
+        <w:t>self.rotationMatrix</w:t>
+      </w:r>
+      <w:proofErr w:type="spellEnd"/>
+      <w:proofErr w:type="gramEnd"/>
+      <w:r>
+        <w:t xml:space="preserve"> and </w:t>
+      </w:r>
+      <w:proofErr w:type="spellStart"/>
+      <w:r>
+        <w:rPr>
+          <w:rStyle w:val="codiceChar"/>
+        </w:rPr>
+        <w:t>self.translationDelta</w:t>
+      </w:r>
+      <w:proofErr w:type="spellEnd"/>
+      <w:r>
+        <w:t xml:space="preserve">  to the calling function</w:t>
+      </w:r>
+    </w:p>
+    <w:p/>
+    <w:p>
+      <w:pPr>
+        <w:rPr>
+          <w:rFonts w:eastAsiaTheme="minorEastAsia"/>
+        </w:rPr>
+      </w:pPr>
+    </w:p>
+    <w:p>
+      <w:pPr>
+        <w:rPr>
+          <w:rFonts w:ascii="Courier New" w:eastAsiaTheme="minorEastAsia" w:hAnsi="Courier New" w:cs="Courier New"/>
+        </w:rPr>
+      </w:pPr>
+    </w:p>
+    <w:p>
+      <w:pPr>
+        <w:rPr>
+          <w:rFonts w:ascii="Courier New" w:eastAsiaTheme="minorEastAsia" w:hAnsi="Courier New" w:cs="Courier New"/>
+        </w:rPr>
+      </w:pPr>
+    </w:p>
+    <w:p>
+      <w:r>
+        <w:t xml:space="preserve"> </w:t>
+      </w:r>
+      <w:r>
+        <w:t xml:space="preserve">Now that the functioning of </w:t>
+      </w:r>
+      <w:proofErr w:type="gramStart"/>
+      <w:r>
+        <w:rPr>
+          <w:rStyle w:val="codiceChar"/>
+        </w:rPr>
+        <w:t>control(</w:t>
+      </w:r>
+      <w:proofErr w:type="gramEnd"/>
+      <w:r>
+        <w:rPr>
+          <w:rStyle w:val="codiceChar"/>
+        </w:rPr>
         <w:t>)</w:t>
       </w:r>
       <w:r>
-        <w:t xml:space="preserve"> and inverse of the rotation  matrix for the controller</w:t>
-      </w:r>
-      <w:r>
-        <w:t xml:space="preserve"> (</w:t>
-      </w:r>
-      <w:proofErr w:type="spellStart"/>
-      <w:r>
-        <w:rPr>
-          <w:rStyle w:val="codiceChar"/>
-        </w:rPr>
-        <w:t>self.controllerRotationMatrix_reset</w:t>
-      </w:r>
-      <w:proofErr w:type="spellEnd"/>
-      <w:r>
-        <w:t>)</w:t>
-      </w:r>
-      <w:r>
-        <w:t xml:space="preserve">. </w:t>
-      </w:r>
-    </w:p>
-    <w:p>
-      <w:r>
-        <w:t>If we have already been draggin</w:t>
-      </w:r>
-      <w:r>
-        <w:t>g</w:t>
-      </w:r>
-      <w:r>
-        <w:t xml:space="preserve"> for at least an instant</w:t>
-      </w:r>
-      <w:r>
-        <w:t>, the current controller rotation matrix</w:t>
-      </w:r>
-      <w:r>
-        <w:t xml:space="preserve"> </w:t>
-      </w:r>
-      <w:r>
-        <w:t>(</w:t>
-      </w:r>
-      <w:proofErr w:type="spellStart"/>
-      <w:proofErr w:type="gramStart"/>
-      <w:r>
-        <w:rPr>
-          <w:rStyle w:val="codiceChar"/>
-        </w:rPr>
-        <w:t>self.controllerRotationMatrix</w:t>
-      </w:r>
-      <w:proofErr w:type="spellEnd"/>
-      <w:proofErr w:type="gramEnd"/>
-      <w:r>
-        <w:t>)</w:t>
-      </w:r>
-      <w:r>
-        <w:t xml:space="preserve">, </w:t>
-      </w:r>
-      <w:r>
-        <w:t xml:space="preserve">is </w:t>
-      </w:r>
-      <w:r>
-        <w:t>multipl</w:t>
-      </w:r>
-      <w:r>
-        <w:t>ied</w:t>
-      </w:r>
-      <w:r>
-        <w:t xml:space="preserve"> it </w:t>
-      </w:r>
-      <w:r>
-        <w:t>for</w:t>
-      </w:r>
-      <w:r>
-        <w:t xml:space="preserve"> the matrix that we had saved before</w:t>
-      </w:r>
-      <w:r>
-        <w:t>.</w:t>
-      </w:r>
-    </w:p>
-    <w:p>
-      <w:r>
-        <w:t xml:space="preserve">Then, </w:t>
-      </w:r>
-      <w:r>
-        <w:t>another matrix (</w:t>
-      </w:r>
-      <w:proofErr w:type="spellStart"/>
-      <w:proofErr w:type="gramStart"/>
-      <w:r>
-        <w:rPr>
-          <w:rStyle w:val="codiceChar"/>
-        </w:rPr>
-        <w:t>self.controllerRotationMatrix</w:t>
-      </w:r>
-      <w:proofErr w:type="gramEnd"/>
-      <w:r>
-        <w:rPr>
-          <w:rStyle w:val="codiceChar"/>
-        </w:rPr>
-        <w:t>_st</w:t>
-      </w:r>
-      <w:r>
-        <w:rPr>
-          <w:rStyle w:val="codiceChar"/>
-        </w:rPr>
-        <w:t>atic</w:t>
-      </w:r>
-      <w:proofErr w:type="spellEnd"/>
-      <w:r>
-        <w:t xml:space="preserve"> , </w:t>
-      </w:r>
-      <w:r>
-        <w:t xml:space="preserve">whose function we will explain shortly) </w:t>
-      </w:r>
-      <w:r>
-        <w:t xml:space="preserve">is multiplied </w:t>
-      </w:r>
-      <w:r>
-        <w:t xml:space="preserve">for the </w:t>
-      </w:r>
-      <w:r>
-        <w:t>result</w:t>
-      </w:r>
-      <w:r>
-        <w:t xml:space="preserve"> .</w:t>
-      </w:r>
-    </w:p>
-    <w:p>
-      <w:r>
-        <w:t>Besides rotation we also obtain a delta for translation, by comparing the current</w:t>
-      </w:r>
-      <w:r>
-        <w:t xml:space="preserve"> controller</w:t>
-      </w:r>
-      <w:r>
-        <w:t xml:space="preserve"> position, and the last </w:t>
-      </w:r>
-      <w:r>
-        <w:t xml:space="preserve">saved </w:t>
-      </w:r>
-      <w:r>
-        <w:t>one</w:t>
-      </w:r>
-      <w:r>
-        <w:t>.</w:t>
-      </w:r>
-    </w:p>
-    <w:p>
-      <w:pPr>
-        <w:rPr>
-          <w:rStyle w:val="codiceChar"/>
-        </w:rPr>
-      </w:pPr>
-      <w:r>
-        <w:t xml:space="preserve">Once we are done dragging, </w:t>
-      </w:r>
-      <w:r>
-        <w:t>the flag relative to our controller’s dragging state is unset</w:t>
-      </w:r>
-      <w:r>
-        <w:t>, unlock</w:t>
-      </w:r>
-      <w:r>
-        <w:t>ing</w:t>
-      </w:r>
-      <w:r>
-        <w:t xml:space="preserve"> the drag function for both controllers,</w:t>
-      </w:r>
-      <w:r>
-        <w:t xml:space="preserve"> </w:t>
-      </w:r>
-      <w:r>
-        <w:t>and the current controller rotation</w:t>
-      </w:r>
-      <w:r>
-        <w:t xml:space="preserve"> is saved</w:t>
-      </w:r>
-      <w:r>
-        <w:t xml:space="preserve"> into </w:t>
-      </w:r>
-      <w:proofErr w:type="spellStart"/>
-      <w:proofErr w:type="gramStart"/>
-      <w:r>
-        <w:rPr>
-          <w:rStyle w:val="codiceChar"/>
-        </w:rPr>
-        <w:t>self.controllerRotationMatrix</w:t>
-      </w:r>
-      <w:proofErr w:type="gramEnd"/>
-      <w:r>
-        <w:rPr>
-          <w:rStyle w:val="codiceChar"/>
-        </w:rPr>
-        <w:t>_st</w:t>
-      </w:r>
-      <w:r>
-        <w:rPr>
-          <w:rStyle w:val="codiceChar"/>
-        </w:rPr>
-        <w:t>atic</w:t>
-      </w:r>
-      <w:proofErr w:type="spellEnd"/>
-      <w:r>
-        <w:t>.</w:t>
-      </w:r>
-    </w:p>
-    <w:p>
-      <w:r>
-        <w:t xml:space="preserve">So, </w:t>
-      </w:r>
-      <w:r>
-        <w:t>this whole section essentially functions like this.</w:t>
-      </w:r>
-    </w:p>
-    <w:p>
-      <w:r>
-        <w:t xml:space="preserve">By saving an inverse of the rotation </w:t>
-      </w:r>
-      <w:r>
-        <w:t xml:space="preserve">of </w:t>
-      </w:r>
-      <w:r>
-        <w:t>the controller and then multiplying it by the current rotations after that we have the differential in rotation between the two.</w:t>
-      </w:r>
-    </w:p>
-    <w:p>
-      <w:proofErr w:type="spellStart"/>
-      <w:r>
-        <w:rPr>
-          <w:rStyle w:val="codiceChar"/>
-        </w:rPr>
-        <w:t>self.controllerRotationMatrix_st</w:t>
-      </w:r>
-      <w:r>
-        <w:rPr>
-          <w:rStyle w:val="codiceChar"/>
-        </w:rPr>
-        <w:t>atic</w:t>
-      </w:r>
-      <w:proofErr w:type="spellEnd"/>
-      <w:r>
-        <w:t xml:space="preserve"> stays the same until the current drag action is finished, so that, while we are dragging, we assure that the bone is rotated only by the amount that </w:t>
-      </w:r>
-      <w:r>
-        <w:lastRenderedPageBreak/>
-        <w:t xml:space="preserve">it was before dragging plus the differential that we multiply this matrix for, since the static matrix stays the same until the drag is done, </w:t>
-      </w:r>
-      <w:r>
-        <w:t xml:space="preserve">and </w:t>
-      </w:r>
-      <w:r>
-        <w:t xml:space="preserve"> </w:t>
-      </w:r>
-      <w:r>
-        <w:t xml:space="preserve">the result of the operation that is passed outside is saved into </w:t>
-      </w:r>
-      <w:proofErr w:type="spellStart"/>
-      <w:r>
-        <w:rPr>
-          <w:rStyle w:val="codiceChar"/>
-        </w:rPr>
-        <w:t>self.controllerRotationMatrix</w:t>
-      </w:r>
-      <w:proofErr w:type="spellEnd"/>
-      <w:r>
-        <w:t>.</w:t>
-      </w:r>
-    </w:p>
-    <w:p/>
-    <w:p/>
-    <w:p>
-      <w:pPr>
-        <w:rPr>
-          <w:rFonts w:eastAsiaTheme="minorEastAsia"/>
-        </w:rPr>
-      </w:pPr>
-    </w:p>
-    <w:p>
-      <w:pPr>
-        <w:rPr>
-          <w:rFonts w:ascii="Courier New" w:eastAsiaTheme="minorEastAsia" w:hAnsi="Courier New" w:cs="Courier New"/>
-        </w:rPr>
-      </w:pPr>
-    </w:p>
-    <w:p>
-      <w:pPr>
-        <w:rPr>
-          <w:rFonts w:ascii="Courier New" w:eastAsiaTheme="minorEastAsia" w:hAnsi="Courier New" w:cs="Courier New"/>
-        </w:rPr>
-      </w:pPr>
-    </w:p>
-    <w:p>
-      <w:r>
-        <w:t xml:space="preserve"> </w:t>
+        <w:t xml:space="preserve"> has been thoroughly explained, </w:t>
       </w:r>
     </w:p>
     <w:p/>
@@ -9869,9 +9961,9 @@
 <file path=word/numbering.xml><?xml version="1.0" encoding="utf-8"?>
 <w:numbering xmlns:wpc="http://schemas.microsoft.com/office/word/2010/wordprocessingCanvas" xmlns:cx="http://schemas.microsoft.com/office/drawing/2014/chartex" xmlns:cx1="http://schemas.microsoft.com/office/drawing/2015/9/8/chartex" xmlns:cx2="http://schemas.microsoft.com/office/drawing/2015/10/21/chartex" xmlns:cx3="http://schemas.microsoft.com/office/drawing/2016/5/9/chartex" xmlns:cx4="http://schemas.microsoft.com/office/drawing/2016/5/10/chartex" xmlns:cx5="http://schemas.microsoft.com/office/drawing/2016/5/11/chartex" xmlns:cx6="http://schemas.microsoft.com/office/drawing/2016/5/12/chartex" xmlns:cx7="http://schemas.microsoft.com/office/drawing/2016/5/13/chartex" xmlns:cx8="http://schemas.microsoft.com/office/drawing/2016/5/14/chartex" xmlns:mc="http://schemas.openxmlformats.org/markup-compatibility/2006" xmlns:aink="http://schemas.microsoft.com/office/drawing/2016/ink" xmlns:am3d="http://schemas.microsoft.com/office/drawing/2017/model3d" xmlns:o="urn:schemas-microsoft-com:office:office" xmlns:oel="http://schemas.microsoft.com/office/2019/extlst" xmlns:r="http://schemas.openxmlformats.org/officeDocument/2006/relationships" xmlns:m="http://schemas.openxmlformats.org/officeDocument/2006/math" xmlns:v="urn:schemas-microsoft-com:vml" xmlns:wp14="http://schemas.microsoft.com/office/word/2010/wordprocessingDrawing" xmlns:wp="http://schemas.openxmlformats.org/drawingml/2006/wordprocessingDrawing" xmlns:w10="urn:schemas-microsoft-com:office:word" xmlns:w="http://schemas.openxmlformats.org/wordprocessingml/2006/main" xmlns:w14="http://schemas.microsoft.com/office/word/2010/wordml" xmlns:w15="http://schemas.microsoft.com/office/word/2012/wordml" xmlns:w16cex="http://schemas.microsoft.com/office/word/2018/wordml/cex" xmlns:w16cid="http://schemas.microsoft.com/office/word/2016/wordml/cid" xmlns:w16="http://schemas.microsoft.com/office/word/2018/wordml" xmlns:w16sdtdh="http://schemas.microsoft.com/office/word/2020/wordml/sdtdatahash" xmlns:w16se="http://schemas.microsoft.com/office/word/2015/wordml/symex" xmlns:wpg="http://schemas.microsoft.com/office/word/2010/wordprocessingGroup" xmlns:wpi="http://schemas.microsoft.com/office/word/2010/wordprocessingInk" xmlns:wne="http://schemas.microsoft.com/office/word/2006/wordml" xmlns:wps="http://schemas.microsoft.com/office/word/2010/wordprocessingShape" mc:Ignorable="w14 w15 w16se w16cid w16 w16cex w16sdtdh wp14">
   <w:abstractNum w:abstractNumId="0" w15:restartNumberingAfterBreak="0">
-    <w:nsid w:val="0458419A"/>
+    <w:nsid w:val="03190508"/>
     <w:multiLevelType w:val="hybridMultilevel"/>
-    <w:tmpl w:val="F86ABA84"/>
+    <w:tmpl w:val="DB944EBC"/>
     <w:lvl w:ilvl="0" w:tplc="04100011">
       <w:start w:val="1"/>
       <w:numFmt w:val="decimal"/>
@@ -9957,8 +10049,192 @@
       </w:pPr>
     </w:lvl>
   </w:abstractNum>
+  <w:abstractNum w:abstractNumId="1" w15:restartNumberingAfterBreak="0">
+    <w:nsid w:val="0458419A"/>
+    <w:multiLevelType w:val="hybridMultilevel"/>
+    <w:tmpl w:val="F86ABA84"/>
+    <w:lvl w:ilvl="0" w:tplc="04100011">
+      <w:start w:val="1"/>
+      <w:numFmt w:val="decimal"/>
+      <w:lvlText w:val="%1)"/>
+      <w:lvlJc w:val="left"/>
+      <w:pPr>
+        <w:ind w:left="720" w:hanging="360"/>
+      </w:pPr>
+      <w:rPr>
+        <w:rFonts w:hint="default"/>
+      </w:rPr>
+    </w:lvl>
+    <w:lvl w:ilvl="1" w:tplc="04100019" w:tentative="1">
+      <w:start w:val="1"/>
+      <w:numFmt w:val="lowerLetter"/>
+      <w:lvlText w:val="%2."/>
+      <w:lvlJc w:val="left"/>
+      <w:pPr>
+        <w:ind w:left="1440" w:hanging="360"/>
+      </w:pPr>
+    </w:lvl>
+    <w:lvl w:ilvl="2" w:tplc="0410001B" w:tentative="1">
+      <w:start w:val="1"/>
+      <w:numFmt w:val="lowerRoman"/>
+      <w:lvlText w:val="%3."/>
+      <w:lvlJc w:val="right"/>
+      <w:pPr>
+        <w:ind w:left="2160" w:hanging="180"/>
+      </w:pPr>
+    </w:lvl>
+    <w:lvl w:ilvl="3" w:tplc="0410000F" w:tentative="1">
+      <w:start w:val="1"/>
+      <w:numFmt w:val="decimal"/>
+      <w:lvlText w:val="%4."/>
+      <w:lvlJc w:val="left"/>
+      <w:pPr>
+        <w:ind w:left="2880" w:hanging="360"/>
+      </w:pPr>
+    </w:lvl>
+    <w:lvl w:ilvl="4" w:tplc="04100019" w:tentative="1">
+      <w:start w:val="1"/>
+      <w:numFmt w:val="lowerLetter"/>
+      <w:lvlText w:val="%5."/>
+      <w:lvlJc w:val="left"/>
+      <w:pPr>
+        <w:ind w:left="3600" w:hanging="360"/>
+      </w:pPr>
+    </w:lvl>
+    <w:lvl w:ilvl="5" w:tplc="0410001B" w:tentative="1">
+      <w:start w:val="1"/>
+      <w:numFmt w:val="lowerRoman"/>
+      <w:lvlText w:val="%6."/>
+      <w:lvlJc w:val="right"/>
+      <w:pPr>
+        <w:ind w:left="4320" w:hanging="180"/>
+      </w:pPr>
+    </w:lvl>
+    <w:lvl w:ilvl="6" w:tplc="0410000F" w:tentative="1">
+      <w:start w:val="1"/>
+      <w:numFmt w:val="decimal"/>
+      <w:lvlText w:val="%7."/>
+      <w:lvlJc w:val="left"/>
+      <w:pPr>
+        <w:ind w:left="5040" w:hanging="360"/>
+      </w:pPr>
+    </w:lvl>
+    <w:lvl w:ilvl="7" w:tplc="04100019" w:tentative="1">
+      <w:start w:val="1"/>
+      <w:numFmt w:val="lowerLetter"/>
+      <w:lvlText w:val="%8."/>
+      <w:lvlJc w:val="left"/>
+      <w:pPr>
+        <w:ind w:left="5760" w:hanging="360"/>
+      </w:pPr>
+    </w:lvl>
+    <w:lvl w:ilvl="8" w:tplc="0410001B" w:tentative="1">
+      <w:start w:val="1"/>
+      <w:numFmt w:val="lowerRoman"/>
+      <w:lvlText w:val="%9."/>
+      <w:lvlJc w:val="right"/>
+      <w:pPr>
+        <w:ind w:left="6480" w:hanging="180"/>
+      </w:pPr>
+    </w:lvl>
+  </w:abstractNum>
+  <w:abstractNum w:abstractNumId="2" w15:restartNumberingAfterBreak="0">
+    <w:nsid w:val="59EB532C"/>
+    <w:multiLevelType w:val="hybridMultilevel"/>
+    <w:tmpl w:val="6B480432"/>
+    <w:lvl w:ilvl="0" w:tplc="B80E763C">
+      <w:start w:val="1"/>
+      <w:numFmt w:val="decimal"/>
+      <w:lvlText w:val="%1)"/>
+      <w:lvlJc w:val="left"/>
+      <w:pPr>
+        <w:ind w:left="1080" w:hanging="360"/>
+      </w:pPr>
+      <w:rPr>
+        <w:rFonts w:hint="default"/>
+      </w:rPr>
+    </w:lvl>
+    <w:lvl w:ilvl="1" w:tplc="04100019" w:tentative="1">
+      <w:start w:val="1"/>
+      <w:numFmt w:val="lowerLetter"/>
+      <w:lvlText w:val="%2."/>
+      <w:lvlJc w:val="left"/>
+      <w:pPr>
+        <w:ind w:left="1800" w:hanging="360"/>
+      </w:pPr>
+    </w:lvl>
+    <w:lvl w:ilvl="2" w:tplc="0410001B" w:tentative="1">
+      <w:start w:val="1"/>
+      <w:numFmt w:val="lowerRoman"/>
+      <w:lvlText w:val="%3."/>
+      <w:lvlJc w:val="right"/>
+      <w:pPr>
+        <w:ind w:left="2520" w:hanging="180"/>
+      </w:pPr>
+    </w:lvl>
+    <w:lvl w:ilvl="3" w:tplc="0410000F" w:tentative="1">
+      <w:start w:val="1"/>
+      <w:numFmt w:val="decimal"/>
+      <w:lvlText w:val="%4."/>
+      <w:lvlJc w:val="left"/>
+      <w:pPr>
+        <w:ind w:left="3240" w:hanging="360"/>
+      </w:pPr>
+    </w:lvl>
+    <w:lvl w:ilvl="4" w:tplc="04100019" w:tentative="1">
+      <w:start w:val="1"/>
+      <w:numFmt w:val="lowerLetter"/>
+      <w:lvlText w:val="%5."/>
+      <w:lvlJc w:val="left"/>
+      <w:pPr>
+        <w:ind w:left="3960" w:hanging="360"/>
+      </w:pPr>
+    </w:lvl>
+    <w:lvl w:ilvl="5" w:tplc="0410001B" w:tentative="1">
+      <w:start w:val="1"/>
+      <w:numFmt w:val="lowerRoman"/>
+      <w:lvlText w:val="%6."/>
+      <w:lvlJc w:val="right"/>
+      <w:pPr>
+        <w:ind w:left="4680" w:hanging="180"/>
+      </w:pPr>
+    </w:lvl>
+    <w:lvl w:ilvl="6" w:tplc="0410000F" w:tentative="1">
+      <w:start w:val="1"/>
+      <w:numFmt w:val="decimal"/>
+      <w:lvlText w:val="%7."/>
+      <w:lvlJc w:val="left"/>
+      <w:pPr>
+        <w:ind w:left="5400" w:hanging="360"/>
+      </w:pPr>
+    </w:lvl>
+    <w:lvl w:ilvl="7" w:tplc="04100019" w:tentative="1">
+      <w:start w:val="1"/>
+      <w:numFmt w:val="lowerLetter"/>
+      <w:lvlText w:val="%8."/>
+      <w:lvlJc w:val="left"/>
+      <w:pPr>
+        <w:ind w:left="6120" w:hanging="360"/>
+      </w:pPr>
+    </w:lvl>
+    <w:lvl w:ilvl="8" w:tplc="0410001B" w:tentative="1">
+      <w:start w:val="1"/>
+      <w:numFmt w:val="lowerRoman"/>
+      <w:lvlText w:val="%9."/>
+      <w:lvlJc w:val="right"/>
+      <w:pPr>
+        <w:ind w:left="6840" w:hanging="180"/>
+      </w:pPr>
+    </w:lvl>
+  </w:abstractNum>
   <w:num w:numId="1" w16cid:durableId="964579826">
+    <w:abstractNumId w:val="1"/>
+  </w:num>
+  <w:num w:numId="2" w16cid:durableId="1741319978">
     <w:abstractNumId w:val="0"/>
+  </w:num>
+  <w:num w:numId="3" w16cid:durableId="957836414">
+    <w:abstractNumId w:val="2"/>
   </w:num>
 </w:numbering>
 </file>

</xml_diff>